<commit_message>
la til all koden for serial kommunikasjon mellom arduinoen og nodemcuen
</commit_message>
<xml_diff>
--- a/Høytaler/Høytaler raport.docx
+++ b/Høytaler/Høytaler raport.docx
@@ -19,7 +19,35 @@
         <w:t>Innledning</w:t>
       </w:r>
     </w:p>
-    <w:p/>
+    <w:p>
+      <w:r>
+        <w:t>I dette prosjektet skal vi lage en</w:t>
+      </w:r>
+      <w:r>
+        <w:t xml:space="preserve"> smart høyttaler. Denne oppgaven valgte vi å se på som en utfordring til å lage en høyttaler som skal være enkel for brukeren å bruke uten å måtte knote med brytere og knapper for å </w:t>
+      </w:r>
+      <w:r>
+        <w:t xml:space="preserve">kontrollere den. Dette har vært tankegangen vår gjennom hele prosjektet. For det </w:t>
+      </w:r>
+      <w:r>
+        <w:t xml:space="preserve">ville vært </w:t>
+      </w:r>
+      <w:r>
+        <w:t>en skam</w:t>
+      </w:r>
+      <w:r>
+        <w:t xml:space="preserve"> å lage et så fint møbel som denne høyttaleren er hvis brukeren </w:t>
+      </w:r>
+      <w:r>
+        <w:t xml:space="preserve">ble frustrert hver gang han skulle gjøre enkle ting som å endre volumet eller sette sangen på pause. Dette </w:t>
+      </w:r>
+      <w:r>
+        <w:t>er ideen vi har hatt bak dette prosjektet.</w:t>
+      </w:r>
+      <w:r>
+        <w:t xml:space="preserve"> I denne artikkelen skal vi derfor sette dere inn i prosessen bak utviklingen av denne høyttaleren.</w:t>
+      </w:r>
+    </w:p>
     <w:p>
       <w:pPr>
         <w:pStyle w:val="Overskrift1"/>
@@ -51,82 +79,661 @@
         <w:t xml:space="preserve">ultralydsensor. Dette ville vært upraktisk med en batteridreven høyttaler fordi det ville tappet batteriene veldig fort å ha </w:t>
       </w:r>
       <w:r>
-        <w:t>høyttaleren i standby konstant. Den andre grunnen er at denne høyttaleren er ment for å stå på et sted. Den er ikke ment for å fraktes rundt og da er det bare en ulempe for brukeren at han eller henne må bytte ut batteriene på høyttaleren når man bare kan ha en kabel i veggen som sikr</w:t>
+        <w:t>høyttaleren i standby konstant. Den andre grunnen er at denne høyttaleren er ment for å stå på et sted. Den er ikke ment for å fraktes rundt og da er det bare en ulempe for brukeren at han eller henne må bytte ut batteriene på høyttaleren når man bare kan ha en kabel i veggen som sikrer at den alltid er klar når man ønsker å bruke den.</w:t>
+      </w:r>
+    </w:p>
+    <w:p/>
+    <w:p>
+      <w:r>
+        <w:t xml:space="preserve">Den opprinnelige planen var å bruke </w:t>
+      </w:r>
+      <w:r>
+        <w:t>USB-A port på høyttaleren</w:t>
+      </w:r>
+      <w:r>
+        <w:t xml:space="preserve">. Men når vi fikk delene så vi at Johannes isteden hadde kjøpt en USB-Micro port. Denne porten klarte vi å miste på grunn av at vi </w:t>
+      </w:r>
+      <w:r>
+        <w:t>så litt på den for å finne en løsning for hvordan vi skulle lodde på kablene ettersom det var veldig litte mellomrom mellom kontaktene. Så må vi ha klart å dytte den ned på gulvet og ikke lagt merke til det. Dette førte til at vi neste gang ikke fant USB-B porten og dermed måtte komme opp med en ny løsning. D</w:t>
+      </w:r>
+      <w:r>
+        <w:t>a tenkte vi at vi isteden skulle lodde av USB-B porten på en gammel telefon Åsmund hadde hjemme. Dette fungerte ikke fordi loddebolten ikke ble varm nok til å smelte tinnet. Vi er ikke helt sikre på om de festene som holdt porten fast var et annet metall eller ikke men dette førte til at vi måtte finne en annen løsning</w:t>
+      </w:r>
+      <w:r>
+        <w:t>.</w:t>
+      </w:r>
+    </w:p>
+    <w:p>
+      <w:r>
+        <w:t xml:space="preserve">Løsningen på dette problemet ble å skjære opp en </w:t>
+      </w:r>
+      <w:r>
+        <w:t>gammel USB-A lader sånn at vi fikk ut kretskortet. Så prøvde vi å fjerne alt loddet</w:t>
+      </w:r>
+      <w:r>
+        <w:t xml:space="preserve"> fra fire tagger som holdt porten fast til kretskortet. Vi fikk av det meste tinnet men det satt alltid litt for mye tinn igjen </w:t>
+      </w:r>
+      <w:r>
+        <w:t>så vi ikke fikk porten løs. Løsningen på problemet ble å bruke en tang og klippe porten ut av kortet, ettersom dette var et gammelt og sprøtt kretskort.</w:t>
+      </w:r>
+    </w:p>
+    <w:p>
+      <w:r>
+        <w:t xml:space="preserve">Når vi skulle lodde på strømkablene klarte vi å knekke av </w:t>
+      </w:r>
+      <w:r>
+        <w:t xml:space="preserve">metallstengene som stak ut av porten for å koble seg på USB porten. Dette skjedde fordi </w:t>
+      </w:r>
+      <w:r>
+        <w:t>pinnene var bøyd nedover og vi trengte å ha dem rett ut for å være sikre på at de ikke ville komme i konflikt med treverke</w:t>
+      </w:r>
+      <w:r>
+        <w:t xml:space="preserve">t. </w:t>
+      </w:r>
+      <w:r>
+        <w:t xml:space="preserve">Noe pinnene ikke tålte. Dette førte til at vi måtte lodde strømkablene direkte på </w:t>
+      </w:r>
+      <w:r>
+        <w:t>metallplatene</w:t>
+      </w:r>
+      <w:r>
+        <w:t xml:space="preserve"> som kobler seg på USB-kabelen. Noe som var ganske utfordrende ettersom vi måtte koble oss til helt på tuppen av platene for å ikke komme i veien når man plugger en USB kabel inn i porten. Noe som førte til at vi måtte putte </w:t>
+      </w:r>
+      <w:r>
+        <w:lastRenderedPageBreak/>
+        <w:t xml:space="preserve">elektrisk teip rundt kablene for så å teipe </w:t>
+      </w:r>
+      <w:r>
+        <w:t>rundt hele porten og kablene for å sikre at loddingen ikke rykker når vi setter den inn i høyttaleren.</w:t>
+      </w:r>
+    </w:p>
+    <w:p>
+      <w:r>
+        <w:t xml:space="preserve">Ettersom USB-kablene vi hadde tilgjengelig på skolen og hjemme var USB-A til USB-Micro måtte vi lage vår egen kabel. Dette løste vi ved å bruke en gammel USB-A mus samt </w:t>
+      </w:r>
+      <w:r>
+        <w:t>koblingen på en annen USB-A kabel som vi loddet sammen og isolerte med krympeplast.</w:t>
+      </w:r>
+    </w:p>
+    <w:p>
+      <w:pPr>
+        <w:pStyle w:val="Overskrift1"/>
+      </w:pPr>
+      <w:proofErr w:type="spellStart"/>
+      <w:r>
+        <w:t>Nodemcu</w:t>
+      </w:r>
+      <w:proofErr w:type="spellEnd"/>
+    </w:p>
+    <w:p>
+      <w:r>
+        <w:t xml:space="preserve">For dette prosjektet har vi valgt å bruke en skjerm for å kunne gi en del informasjon til brukerne. Grunnen til at vi </w:t>
+      </w:r>
+      <w:proofErr w:type="gramStart"/>
+      <w:r>
+        <w:t>implementerte</w:t>
+      </w:r>
+      <w:proofErr w:type="gramEnd"/>
+      <w:r>
+        <w:t xml:space="preserve"> </w:t>
+      </w:r>
+      <w:r>
+        <w:t>disse funksjonene</w:t>
+      </w:r>
+      <w:r>
+        <w:t xml:space="preserve"> er at </w:t>
+      </w:r>
+      <w:r>
+        <w:t xml:space="preserve">en høyttaler er et potensielt dyrt møbel som står ganske åpent i et rom. Da er det syn at det ikke skal kunne være i bruk når </w:t>
+      </w:r>
+      <w:r>
+        <w:t xml:space="preserve">man ikke vil høre på musikk. En veldig nyttig funksjon da er at den kan gi brukeren informasjon om været. Dette gjør at brukeren kan </w:t>
+      </w:r>
+      <w:r>
+        <w:t xml:space="preserve">høre på musikk mens han spiser frokost og ta en raks tit bort på høyttaleren istedenfor å måte ta opp telefonen. </w:t>
+      </w:r>
+      <w:r>
+        <w:t>Denne skjermen gir også ekstra nytte ved at vi kan vise volumet til høyttaleren.</w:t>
+      </w:r>
+    </w:p>
+    <w:p>
+      <w:pPr>
+        <w:rPr>
+          <w:b/>
+        </w:rPr>
+      </w:pPr>
+      <w:r>
+        <w:rPr>
+          <w:b/>
+        </w:rPr>
+        <w:t xml:space="preserve">Valg av </w:t>
+      </w:r>
+      <w:r>
+        <w:rPr>
+          <w:b/>
+        </w:rPr>
+        <w:t>WIFI</w:t>
+      </w:r>
+      <w:r>
+        <w:rPr>
+          <w:b/>
+        </w:rPr>
+        <w:t xml:space="preserve"> modul</w:t>
+      </w:r>
+    </w:p>
+    <w:p>
+      <w:r>
+        <w:t xml:space="preserve">Opprinnelig hadde vi tenkt å bruke en ESP-8266-01 istedenfor </w:t>
+      </w:r>
+      <w:proofErr w:type="spellStart"/>
+      <w:r>
+        <w:t>Nodemcu</w:t>
+      </w:r>
+      <w:proofErr w:type="spellEnd"/>
+      <w:r>
+        <w:t xml:space="preserve"> 1.0. forskjellen er at ESP-</w:t>
+      </w:r>
+      <w:r>
+        <w:t xml:space="preserve">8266-01 er en liten </w:t>
+      </w:r>
+      <w:r>
+        <w:t>WIFI</w:t>
+      </w:r>
+      <w:r>
+        <w:t xml:space="preserve"> modul som kan festet på en </w:t>
+      </w:r>
+      <w:proofErr w:type="spellStart"/>
+      <w:r>
+        <w:t>Arduino</w:t>
+      </w:r>
+      <w:proofErr w:type="spellEnd"/>
+      <w:r>
+        <w:t xml:space="preserve"> mens </w:t>
+      </w:r>
+      <w:proofErr w:type="spellStart"/>
+      <w:r>
+        <w:t>Nodemcu</w:t>
+      </w:r>
+      <w:proofErr w:type="spellEnd"/>
+      <w:r>
+        <w:t xml:space="preserve"> 1.0 er en microkontroller som kan </w:t>
+      </w:r>
+      <w:r>
+        <w:t>operere</w:t>
+      </w:r>
+      <w:r>
+        <w:t xml:space="preserve"> </w:t>
+      </w:r>
+      <w:r>
+        <w:t xml:space="preserve">selvstendig. Begge disse to er </w:t>
+      </w:r>
+      <w:proofErr w:type="spellStart"/>
+      <w:r>
+        <w:t>Hilmir</w:t>
+      </w:r>
+      <w:proofErr w:type="spellEnd"/>
+      <w:r>
+        <w:t xml:space="preserve"> sine moduler som vi lånte. Vi tenkte opprinnelig å bruke </w:t>
+      </w:r>
+      <w:proofErr w:type="spellStart"/>
+      <w:r>
+        <w:t>Softwareserial</w:t>
+      </w:r>
+      <w:proofErr w:type="spellEnd"/>
+      <w:r>
+        <w:t xml:space="preserve"> til å sende </w:t>
+      </w:r>
+      <w:r>
+        <w:t>kommandoer</w:t>
+      </w:r>
+      <w:r>
+        <w:t xml:space="preserve"> til ESP-8266-01 og så kontrollere skjermen med </w:t>
+      </w:r>
+      <w:proofErr w:type="spellStart"/>
+      <w:r>
+        <w:t>Arduinoen</w:t>
+      </w:r>
+      <w:proofErr w:type="spellEnd"/>
+      <w:r>
+        <w:t xml:space="preserve">. Men det var noe feil med </w:t>
+      </w:r>
+      <w:r>
+        <w:t xml:space="preserve">minne på ESP-8266-01 modulen som gjorde at </w:t>
+      </w:r>
+      <w:proofErr w:type="spellStart"/>
+      <w:r>
+        <w:t>komandosoftwaren</w:t>
+      </w:r>
+      <w:proofErr w:type="spellEnd"/>
+      <w:r>
+        <w:t xml:space="preserve"> som var på modulen ikke fungerte som den skulle. Vi byttet den derfor ut med </w:t>
+      </w:r>
+      <w:proofErr w:type="spellStart"/>
+      <w:r>
+        <w:t>Nodemcu</w:t>
+      </w:r>
+      <w:proofErr w:type="spellEnd"/>
+      <w:r>
+        <w:t xml:space="preserve"> 1.0 modulen. Ettersom denne kan </w:t>
+      </w:r>
+      <w:r>
+        <w:t>operere</w:t>
+      </w:r>
+      <w:r>
+        <w:t xml:space="preserve"> individuelt fant vi ut at den andre </w:t>
+      </w:r>
+      <w:proofErr w:type="spellStart"/>
+      <w:r>
+        <w:t>Arduinoen</w:t>
+      </w:r>
+      <w:proofErr w:type="spellEnd"/>
+      <w:r>
+        <w:t xml:space="preserve"> var unødvendig og </w:t>
+      </w:r>
+      <w:r>
+        <w:t xml:space="preserve">droppet derfor den </w:t>
+      </w:r>
+      <w:proofErr w:type="spellStart"/>
+      <w:r>
+        <w:t>Arduinoen</w:t>
+      </w:r>
+      <w:proofErr w:type="spellEnd"/>
+      <w:r>
+        <w:t xml:space="preserve"> og kontrollerte skjermen direkte fra </w:t>
+      </w:r>
+      <w:proofErr w:type="spellStart"/>
+      <w:r>
+        <w:t>Nodemcuen</w:t>
+      </w:r>
+      <w:proofErr w:type="spellEnd"/>
+      <w:r>
+        <w:t>.</w:t>
+      </w:r>
+    </w:p>
+    <w:p/>
+    <w:p>
+      <w:pPr>
+        <w:rPr>
+          <w:b/>
+        </w:rPr>
+      </w:pPr>
+      <w:r>
+        <w:rPr>
+          <w:b/>
+        </w:rPr>
+        <w:t>Innhenting av vær data</w:t>
+      </w:r>
+    </w:p>
+    <w:p>
+      <w:r>
+        <w:t xml:space="preserve">For å innhente værdata valgte vi å bruke yr. Dette er fordi yr har gratis værinformasjon som er fritt tilgjengelig for alle å bruke sånn de ønsker. Det er også veldig enkelt å bruke ettersom det er skrevet sånn at man kan få </w:t>
+      </w:r>
+      <w:r>
+        <w:t>informasjonen om et sted som en XML</w:t>
+      </w:r>
+      <w:r>
+        <w:t>-</w:t>
+      </w:r>
+      <w:r>
+        <w:t xml:space="preserve">fil som man så må lese av. </w:t>
+      </w:r>
+    </w:p>
+    <w:p>
+      <w:r>
+        <w:t>For å lese av XML filene som vi får fra</w:t>
+      </w:r>
+      <w:r>
+        <w:t xml:space="preserve"> yr tok vi </w:t>
+      </w:r>
+      <w:r>
+        <w:t>utgangspunkt</w:t>
+      </w:r>
+      <w:r>
+        <w:t xml:space="preserve"> i et program la</w:t>
+      </w:r>
+      <w:r>
+        <w:t xml:space="preserve">get av Kjartan Michelsen som vi fant på </w:t>
+      </w:r>
+      <w:r>
+        <w:t>GitHub</w:t>
+      </w:r>
+      <w:r>
+        <w:t>.</w:t>
+      </w:r>
+      <w:r>
+        <w:t xml:space="preserve"> Dette programmet var spesielt designet for nettopp å lese av XML filene fra yr så vi måtte bare modifisere det sånn at det passet til vår bruk.</w:t>
+      </w:r>
+      <w:r>
+        <w:t xml:space="preserve"> Det gikk hovedsakelig ut på å fjerne den biten av koden som leste av en </w:t>
+      </w:r>
+      <w:r>
+        <w:t>XML-fil</w:t>
+      </w:r>
+      <w:r>
+        <w:t xml:space="preserve"> han hentet fra sin egen server for å få lokale temperaturer og fjerne </w:t>
+      </w:r>
+      <w:r>
+        <w:t>alt som kontrollerte en skjerm sånn at vi kunne skrive våre egne programmer for det.</w:t>
+      </w:r>
+    </w:p>
+    <w:p>
+      <w:r>
+        <w:t xml:space="preserve">Når vi var ferdig med å modifisere programmet for å hente værdata gjorde vi det om til en </w:t>
+      </w:r>
+      <w:r>
+        <w:t>k</w:t>
+      </w:r>
+      <w:r>
+        <w:t xml:space="preserve">lase med en funksjon som måte kalles på </w:t>
+      </w:r>
+      <w:r>
+        <w:t xml:space="preserve">i starten av loopen for å hente værdata. Grunnen til at vi valgte å gjøre det på denne måten er at vi fikk vite på den tiden at skjermen ikke kom til å komme i tide. Ettersom vi fikk en reserve skjerm var ikke dette et stort problem. Men vi ønsket gjerne å ha den store skjermen så da gjorde vi om denne delen til en klasse sånn at </w:t>
+      </w:r>
+      <w:r>
+        <w:t xml:space="preserve">vi ville ha muligheten til å modifisere programmet til </w:t>
+      </w:r>
+      <w:proofErr w:type="spellStart"/>
+      <w:r>
+        <w:t>Nodemcuen</w:t>
+      </w:r>
+      <w:proofErr w:type="spellEnd"/>
+      <w:r>
+        <w:t xml:space="preserve"> uten at vi </w:t>
+      </w:r>
+      <w:r>
+        <w:t>risikerte</w:t>
+      </w:r>
+      <w:r>
+        <w:t xml:space="preserve"> å ødelegge noe av koden for </w:t>
+      </w:r>
+      <w:r>
+        <w:t>vær innhentingene ettersom det da er et lukket program.</w:t>
+      </w:r>
+    </w:p>
+    <w:p>
+      <w:pPr>
+        <w:rPr>
+          <w:b/>
+        </w:rPr>
+      </w:pPr>
+    </w:p>
+    <w:p>
+      <w:pPr>
+        <w:rPr>
+          <w:b/>
+        </w:rPr>
+      </w:pPr>
+      <w:r>
+        <w:rPr>
+          <w:b/>
+        </w:rPr>
+        <w:lastRenderedPageBreak/>
+        <w:t xml:space="preserve">Kommunikasjon mellom </w:t>
+      </w:r>
+      <w:proofErr w:type="spellStart"/>
+      <w:r>
+        <w:rPr>
+          <w:b/>
+        </w:rPr>
+        <w:t>Arduinoen</w:t>
+      </w:r>
+      <w:proofErr w:type="spellEnd"/>
+      <w:r>
+        <w:rPr>
+          <w:b/>
+        </w:rPr>
+        <w:t xml:space="preserve"> og </w:t>
+      </w:r>
+      <w:proofErr w:type="spellStart"/>
+      <w:r>
+        <w:rPr>
+          <w:b/>
+        </w:rPr>
+        <w:t>Nodemcuen</w:t>
+      </w:r>
+      <w:proofErr w:type="spellEnd"/>
+    </w:p>
+    <w:p>
+      <w:r>
+        <w:t xml:space="preserve">Ettersom vi tenkte å vise frem volumet på skjermen og synkronisere volumet mellom appen og </w:t>
+      </w:r>
+      <w:proofErr w:type="spellStart"/>
+      <w:r>
+        <w:t>Arduinoen</w:t>
+      </w:r>
+      <w:proofErr w:type="spellEnd"/>
+      <w:r>
+        <w:t xml:space="preserve"> måtte vi kommunisere mellom </w:t>
+      </w:r>
+      <w:proofErr w:type="spellStart"/>
+      <w:r>
+        <w:t>Arduinoen</w:t>
+      </w:r>
+      <w:proofErr w:type="spellEnd"/>
+      <w:r>
+        <w:t xml:space="preserve"> og </w:t>
+      </w:r>
+      <w:proofErr w:type="spellStart"/>
+      <w:r>
+        <w:t>Nodemcuen</w:t>
+      </w:r>
+      <w:proofErr w:type="spellEnd"/>
+      <w:r>
+        <w:t xml:space="preserve">. Dette løste vi ved å bruke </w:t>
+      </w:r>
+      <w:r>
+        <w:t xml:space="preserve">biblioteket </w:t>
+      </w:r>
+      <w:proofErr w:type="spellStart"/>
+      <w:r>
+        <w:t>softwareserial</w:t>
+      </w:r>
+      <w:proofErr w:type="spellEnd"/>
+      <w:r>
+        <w:t xml:space="preserve">. Grunnen til at vi valgte å bruke </w:t>
+      </w:r>
+      <w:proofErr w:type="spellStart"/>
+      <w:r>
+        <w:t>softwareserial</w:t>
+      </w:r>
+      <w:proofErr w:type="spellEnd"/>
+      <w:r>
+        <w:t xml:space="preserve"> fremfor i2c eller </w:t>
+      </w:r>
+      <w:proofErr w:type="spellStart"/>
+      <w:r>
+        <w:t>serial</w:t>
+      </w:r>
+      <w:proofErr w:type="spellEnd"/>
+      <w:r>
+        <w:t xml:space="preserve"> </w:t>
+      </w:r>
+      <w:r>
+        <w:t xml:space="preserve">systemet er at i2c systemet ble brukt til å kontrollere skjermen og </w:t>
+      </w:r>
+      <w:r>
+        <w:t xml:space="preserve">vi ønsket å ha </w:t>
+      </w:r>
+      <w:proofErr w:type="spellStart"/>
+      <w:r>
+        <w:t>serial</w:t>
+      </w:r>
+      <w:proofErr w:type="spellEnd"/>
+      <w:r>
+        <w:t xml:space="preserve"> portene fri sånn at vi hadde mulighetene for å sende meldinger via </w:t>
+      </w:r>
+      <w:proofErr w:type="spellStart"/>
+      <w:r>
+        <w:t>usb</w:t>
+      </w:r>
+      <w:proofErr w:type="spellEnd"/>
+      <w:r>
+        <w:t xml:space="preserve"> portene som er koblet opp til </w:t>
+      </w:r>
+      <w:proofErr w:type="spellStart"/>
+      <w:r>
+        <w:t>serial</w:t>
+      </w:r>
+      <w:proofErr w:type="spellEnd"/>
+      <w:r>
+        <w:t xml:space="preserve"> portene hvis vi måtte </w:t>
+      </w:r>
+      <w:proofErr w:type="spellStart"/>
+      <w:r>
+        <w:t>feilsøke</w:t>
+      </w:r>
+      <w:proofErr w:type="spellEnd"/>
+      <w:r>
+        <w:t xml:space="preserve"> noe.</w:t>
+      </w:r>
+      <w:r>
+        <w:t xml:space="preserve"> Dette gjorde at vi valgte å bruke </w:t>
+      </w:r>
+      <w:proofErr w:type="spellStart"/>
+      <w:r>
+        <w:t>softwareserial</w:t>
+      </w:r>
+      <w:proofErr w:type="spellEnd"/>
+      <w:r>
+        <w:t xml:space="preserve"> ettersom vi er ganske godt kjent med </w:t>
+      </w:r>
+      <w:proofErr w:type="spellStart"/>
+      <w:r>
+        <w:t>serial</w:t>
+      </w:r>
+      <w:proofErr w:type="spellEnd"/>
+      <w:r>
+        <w:t xml:space="preserve"> interfjeset og dette er ganske likt.</w:t>
+      </w:r>
+    </w:p>
+    <w:p/>
+    <w:p>
+      <w:pPr>
+        <w:rPr>
+          <w:b/>
+        </w:rPr>
+      </w:pPr>
+      <w:r>
+        <w:rPr>
+          <w:b/>
+        </w:rPr>
+        <w:t xml:space="preserve">Justering av volumet </w:t>
+      </w:r>
+      <w:r>
+        <w:rPr>
+          <w:b/>
+        </w:rPr>
+        <w:t>ved bruk av ultralyd</w:t>
+      </w:r>
+    </w:p>
+    <w:p>
+      <w:r>
+        <w:t xml:space="preserve">Ettersom vår ide bak dette prosjektet var et det skulle være minst mulig bry for brukeren å bruke høyttaleren burde det være enkelt å justere volumet. En veldig </w:t>
+      </w:r>
+      <w:r>
+        <w:t xml:space="preserve">elegant og stilig måte å løse det på er at man justere volumet ved å ta hånden opp og ned over høyttaleren. </w:t>
+      </w:r>
+      <w:r>
+        <w:t>Vi valgte å legge de to viktigste funksjonene til en høyttaler inn i dette grensesnittet, justere volum og stoppe eller starte musikken.</w:t>
+      </w:r>
+    </w:p>
+    <w:p>
+      <w:r>
+        <w:t>For at vi skulle kunne bruke disse to funksjonene måtte vi vite hvor langt over</w:t>
+      </w:r>
+      <w:r>
+        <w:t xml:space="preserve"> høyttaleren hånden er.</w:t>
+      </w:r>
+      <w:r>
+        <w:t xml:space="preserve"> Til dette brukte vi et av eksemplene som Johannes hadde lagt ut på </w:t>
+      </w:r>
+      <w:proofErr w:type="spellStart"/>
+      <w:r>
+        <w:t>itslearning</w:t>
+      </w:r>
+      <w:proofErr w:type="spellEnd"/>
+      <w:r>
+        <w:t xml:space="preserve"> for å finne ut </w:t>
+      </w:r>
+      <w:r>
+        <w:t xml:space="preserve">hvor høyt oppe noe er over sensoren. Men under testingen fant vi ut at man ikke klarte å holde hånden helt stabilt og at man noen ganger ente opp med å komme litt utenfor </w:t>
+      </w:r>
+      <w:r>
+        <w:t xml:space="preserve">der ultralydsensoren </w:t>
+      </w:r>
+      <w:proofErr w:type="spellStart"/>
+      <w:r>
+        <w:t>registrete</w:t>
+      </w:r>
+      <w:proofErr w:type="spellEnd"/>
+      <w:r>
+        <w:t xml:space="preserve"> som gjorde at vi trengte en metode for å unngå at disse unøyaktighetene til brukeren skulle få volumet til å variere veldig mye. Dette valgte vi å løse ved å lagre de 10 siste verdiene</w:t>
+      </w:r>
+      <w:r>
+        <w:t xml:space="preserve"> som ble avlest i en </w:t>
+      </w:r>
+      <w:proofErr w:type="spellStart"/>
+      <w:r>
+        <w:t>array</w:t>
+      </w:r>
+      <w:proofErr w:type="spellEnd"/>
+      <w:r>
+        <w:t xml:space="preserve">. For at vi kunne gjøre det trengte </w:t>
+      </w:r>
+      <w:r>
+        <w:t xml:space="preserve">vi en </w:t>
+      </w:r>
+      <w:proofErr w:type="gramStart"/>
+      <w:r>
+        <w:t>11 verdi</w:t>
+      </w:r>
+      <w:proofErr w:type="gramEnd"/>
+      <w:r>
+        <w:t xml:space="preserve"> som</w:t>
+      </w:r>
+      <w:r>
+        <w:t xml:space="preserve"> forteller hvilken verdi som er den eldste sånn at man kan erstatte den.</w:t>
+      </w:r>
+      <w:r>
+        <w:t xml:space="preserve"> Vi la også inn </w:t>
+      </w:r>
+      <w:r>
+        <w:t>en funksjon som sikret at hvis verdien som skulle bli skrevet inn var over en gitt maksverdi så ble det satt 0 som verdi. Dette hadde to årsaker. For det første måtte man sikre at man kunne skille mellom hva som var avlesninger av taket og hva som var av hånden. Derfor hadde vi en maksverdi for hvor høyt det er rimelig at brukeren rekker hånden oppover. Grunnen til at vi satte de til 0 vis de var utenfor maksverdien er at det gjør det enklere senere i koden å telle opp antall verdier som er utenfor maksverdien.</w:t>
       </w:r>
       <w:bookmarkStart w:id="0" w:name="_GoBack"/>
       <w:bookmarkEnd w:id="0"/>
-      <w:r>
-        <w:t>er at den alltid er klar når man ønsker å bruke den.</w:t>
-      </w:r>
     </w:p>
     <w:p/>
-    <w:p>
-      <w:r>
-        <w:t xml:space="preserve">Den opprinnelige planen var å bruke </w:t>
-      </w:r>
-      <w:r>
-        <w:t>USB-A port på høyttaleren</w:t>
-      </w:r>
-      <w:r>
-        <w:t xml:space="preserve">. Men når vi fikk delene så vi at Johannes isteden hadde kjøpt en USB-Micro port. Denne porten klarte vi å miste på grunn av at vi </w:t>
-      </w:r>
-      <w:r>
-        <w:t>så litt på den for å finne en løsning for hvordan vi skulle lodde på kablene ettersom det var veldig litte mellomrom mellom kontaktene. Så må vi ha klart å dytte den ned på gulvet og ikke lagt merke til det. Dette førte til at vi neste gang ikke fant USB-B porten og dermed måtte komme opp med en ny løsning. D</w:t>
-      </w:r>
-      <w:r>
-        <w:t>a tenkte vi at vi isteden skulle lodde av USB-B porten på en gammel telefon Åsmund hadde hjemme. Dette fungerte ikke fordi loddebolten ikke ble varm nok til å smelte tinnet. Vi er ikke helt sikre på om de festene som holdt porten fast var et annet metall eller ikke men dette førte til at vi måtte finne en annen løsning</w:t>
-      </w:r>
-      <w:r>
-        <w:t>.</w:t>
-      </w:r>
-    </w:p>
-    <w:p>
-      <w:r>
-        <w:t xml:space="preserve">Løsningen på dette problemet ble å skjære opp en </w:t>
-      </w:r>
-      <w:r>
-        <w:t>gammel USB-A lader sånn at vi fikk ut kretskortet. Så prøvde vi å fjerne alt loddet</w:t>
-      </w:r>
-      <w:r>
-        <w:t xml:space="preserve"> fra fire tagger som holdt porten fast til kretskortet. Vi fikk av det meste tinnet men det satt alltid litt for mye tinn igjen </w:t>
-      </w:r>
-      <w:r>
-        <w:t>så vi ikke fikk porten løs. Løsningen på problemet ble å bruke en tang og klippe porten ut av kortet, ettersom dette var et gammelt og sprøtt kretskort.</w:t>
-      </w:r>
-    </w:p>
-    <w:p>
-      <w:r>
-        <w:t xml:space="preserve">Når vi skulle lodde på strømkablene klarte vi å knekke av </w:t>
-      </w:r>
-      <w:r>
-        <w:t xml:space="preserve">metallstengene som stak ut av porten for å koble seg på USB porten. Dette skjedde fordi </w:t>
-      </w:r>
-      <w:r>
-        <w:t>pinnene var bøyd nedover og vi trengte å ha dem rett ut for å være sikre på at de ikke ville komme i konflikt med treverke</w:t>
-      </w:r>
-      <w:r>
-        <w:t xml:space="preserve">t. </w:t>
-      </w:r>
-      <w:r>
-        <w:t xml:space="preserve">Noe pinnene ikke tålte. Dette førte til at vi måtte lodde strømkablene direkte på </w:t>
-      </w:r>
-      <w:r>
-        <w:t>metallplatene</w:t>
-      </w:r>
-      <w:r>
-        <w:t xml:space="preserve"> som kobler seg på USB-kabelen. Noe som var ganske utfordrende ettersom vi måtte koble oss til helt på tuppen av platene for å ikke komme i veien når man plugger en USB kabel inn i porten. Noe som førte til at vi måtte putte elektrisk teip rundt kablene for så å teipe </w:t>
-      </w:r>
-      <w:r>
-        <w:t>rundt hele porten og kablene for å sikre at loddingen ikke rykker når vi setter den inn i høyttaleren.</w:t>
-      </w:r>
-    </w:p>
-    <w:p>
-      <w:r>
-        <w:t xml:space="preserve">Ettersom USB-kablene vi hadde tilgjengelig på skolen og hjemme var USB-A til USB-Micro måtte vi lage vår egen kabel. Dette løste vi ved å bruke en gammel USB-A mus samt </w:t>
-      </w:r>
-      <w:r>
-        <w:t>koblingen på en annen USB-A kabel som vi loddet sammen og isolerte med krympeplast.</w:t>
-      </w:r>
+    <w:p/>
+    <w:p/>
+    <w:p>
+      <w:pPr>
+        <w:rPr>
+          <w:b/>
+        </w:rPr>
+      </w:pPr>
+      <w:r>
+        <w:rPr>
+          <w:b/>
+        </w:rPr>
+        <w:t xml:space="preserve">Link til </w:t>
+      </w:r>
+      <w:r>
+        <w:rPr>
+          <w:b/>
+        </w:rPr>
+        <w:t>nettstedet for å laste ned programmet for avlesning av XML filer fra yr.</w:t>
+      </w:r>
+    </w:p>
+    <w:p>
+      <w:hyperlink r:id="rId4" w:history="1">
+        <w:r>
+          <w:rPr>
+            <w:rStyle w:val="Hyperkobling"/>
+          </w:rPr>
+          <w:t>https://github.com/kjartanmichalsen/Netver</w:t>
+        </w:r>
+      </w:hyperlink>
     </w:p>
     <w:sectPr>
       <w:pgSz w:w="11906" w:h="16838"/>
@@ -155,7 +762,7 @@
       </w:pPr>
     </w:pPrDefault>
   </w:docDefaults>
-  <w:latentStyles w:defLockedState="0" w:defUIPriority="99" w:defSemiHidden="0" w:defUnhideWhenUsed="0" w:defQFormat="0" w:count="375">
+  <w:latentStyles w:defLockedState="0" w:defUIPriority="99" w:defSemiHidden="0" w:defUnhideWhenUsed="0" w:defQFormat="0" w:count="376">
     <w:lsdException w:name="Normal" w:uiPriority="0" w:qFormat="1"/>
     <w:lsdException w:name="heading 1" w:uiPriority="9" w:qFormat="1"/>
     <w:lsdException w:name="heading 2" w:semiHidden="1" w:uiPriority="9" w:unhideWhenUsed="1" w:qFormat="1"/>
@@ -261,7 +868,6 @@
     <w:lsdException w:name="HTML Sample" w:semiHidden="1" w:unhideWhenUsed="1"/>
     <w:lsdException w:name="HTML Typewriter" w:semiHidden="1" w:unhideWhenUsed="1"/>
     <w:lsdException w:name="HTML Variable" w:semiHidden="1" w:unhideWhenUsed="1"/>
-    <w:lsdException w:name="Normal Table" w:semiHidden="1" w:unhideWhenUsed="1"/>
     <w:lsdException w:name="annotation subject" w:semiHidden="1" w:unhideWhenUsed="1"/>
     <w:lsdException w:name="No List" w:semiHidden="1" w:unhideWhenUsed="1"/>
     <w:lsdException w:name="Outline List 1" w:semiHidden="1" w:unhideWhenUsed="1"/>
@@ -308,10 +914,8 @@
     <w:lsdException w:name="Table Subtle 2" w:semiHidden="1" w:unhideWhenUsed="1"/>
     <w:lsdException w:name="Table Web 1" w:semiHidden="1" w:unhideWhenUsed="1"/>
     <w:lsdException w:name="Table Web 2" w:semiHidden="1" w:unhideWhenUsed="1"/>
-    <w:lsdException w:name="Table Web 3" w:semiHidden="1" w:unhideWhenUsed="1"/>
     <w:lsdException w:name="Balloon Text" w:semiHidden="1" w:unhideWhenUsed="1"/>
     <w:lsdException w:name="Table Grid" w:uiPriority="39"/>
-    <w:lsdException w:name="Table Theme" w:semiHidden="1" w:unhideWhenUsed="1"/>
     <w:lsdException w:name="Placeholder Text" w:semiHidden="1"/>
     <w:lsdException w:name="No Spacing" w:uiPriority="1" w:qFormat="1"/>
     <w:lsdException w:name="Light Shading" w:uiPriority="60"/>
@@ -531,6 +1135,7 @@
     <w:lsdException w:name="Smart Hyperlink" w:semiHidden="1" w:unhideWhenUsed="1"/>
     <w:lsdException w:name="Hashtag" w:semiHidden="1" w:unhideWhenUsed="1"/>
     <w:lsdException w:name="Unresolved Mention" w:semiHidden="1" w:unhideWhenUsed="1"/>
+    <w:lsdException w:name="Smart Link" w:semiHidden="1" w:unhideWhenUsed="1"/>
   </w:latentStyles>
   <w:style w:type="paragraph" w:default="1" w:styleId="Normal">
     <w:name w:val="Normal"/>
@@ -629,6 +1234,18 @@
       <w:color w:val="2F5496" w:themeColor="accent1" w:themeShade="BF"/>
       <w:sz w:val="32"/>
       <w:szCs w:val="32"/>
+    </w:rPr>
+  </w:style>
+  <w:style w:type="character" w:styleId="Hyperkobling">
+    <w:name w:val="Hyperlink"/>
+    <w:basedOn w:val="Standardskriftforavsnitt"/>
+    <w:uiPriority w:val="99"/>
+    <w:semiHidden/>
+    <w:unhideWhenUsed/>
+    <w:rsid w:val="0050050C"/>
+    <w:rPr>
+      <w:color w:val="0000FF"/>
+      <w:u w:val="single"/>
     </w:rPr>
   </w:style>
 </w:styles>

</xml_diff>